<commit_message>
Turned map phase 1 sequential. It works now.
</commit_message>
<xml_diff>
--- a/Appunti.docx
+++ b/Appunti.docx
@@ -4,68 +4,20 @@
   <w:body>
     <w:p>
       <w:r>
-        <w:t xml:space="preserve">Abbiamo cominciato scaricando </w:t>
-      </w:r>
-      <w:proofErr w:type="spellStart"/>
-      <w:r>
-        <w:t>pymongo</w:t>
-      </w:r>
-      <w:proofErr w:type="spellEnd"/>
-      <w:r>
-        <w:t xml:space="preserve"> per interagire </w:t>
-      </w:r>
-      <w:r>
-        <w:t xml:space="preserve">con </w:t>
-      </w:r>
-      <w:proofErr w:type="spellStart"/>
-      <w:r>
-        <w:t>mongo</w:t>
-      </w:r>
-      <w:proofErr w:type="spellEnd"/>
-      <w:r>
-        <w:t xml:space="preserve"> tramite </w:t>
-      </w:r>
-      <w:proofErr w:type="spellStart"/>
-      <w:r>
-        <w:t>python</w:t>
-      </w:r>
-      <w:proofErr w:type="spellEnd"/>
-      <w:r>
-        <w:t>.</w:t>
-      </w:r>
-    </w:p>
-    <w:p>
-      <w:r>
-        <w:t xml:space="preserve">Installato </w:t>
-      </w:r>
-      <w:proofErr w:type="spellStart"/>
-      <w:r>
-        <w:t>pyspark</w:t>
-      </w:r>
-      <w:proofErr w:type="spellEnd"/>
-      <w:r>
-        <w:t xml:space="preserve"> per interagire con </w:t>
-      </w:r>
-      <w:proofErr w:type="spellStart"/>
-      <w:r>
-        <w:t>spark</w:t>
-      </w:r>
-      <w:proofErr w:type="spellEnd"/>
-      <w:r>
-        <w:t>.</w:t>
-      </w:r>
-    </w:p>
-    <w:p>
-      <w:r>
-        <w:t xml:space="preserve">Installato </w:t>
-      </w:r>
-      <w:proofErr w:type="spellStart"/>
-      <w:r>
-        <w:t>spark</w:t>
-      </w:r>
-      <w:proofErr w:type="spellEnd"/>
-      <w:r>
-        <w:t xml:space="preserve"> (con bestemmie su windows)</w:t>
+        <w:t xml:space="preserve">Abbiamo cominciato scaricando pymongo per interagire </w:t>
+      </w:r>
+      <w:r>
+        <w:t>con mongo tramite python.</w:t>
+      </w:r>
+    </w:p>
+    <w:p>
+      <w:r>
+        <w:t>Installato pyspark per interagire con spark.</w:t>
+      </w:r>
+    </w:p>
+    <w:p>
+      <w:r>
+        <w:t>Installato spark (con bestemmie su windows)</w:t>
       </w:r>
       <w:r>
         <w:t xml:space="preserve">, </w:t>
@@ -76,137 +28,39 @@
         <w:tab/>
       </w:r>
       <w:r>
-        <w:t xml:space="preserve">WINDOWS ONLY: bin </w:t>
-      </w:r>
-      <w:proofErr w:type="spellStart"/>
-      <w:r>
-        <w:t>hadoop</w:t>
-      </w:r>
-      <w:proofErr w:type="spellEnd"/>
-      <w:r>
-        <w:t xml:space="preserve"> (versione di </w:t>
-      </w:r>
-      <w:proofErr w:type="spellStart"/>
-      <w:r>
-        <w:t>spark</w:t>
-      </w:r>
-      <w:proofErr w:type="spellEnd"/>
-      <w:r>
-        <w:t xml:space="preserve">) </w:t>
-      </w:r>
-      <w:r>
-        <w:t xml:space="preserve">winutils.dll aggiunto al </w:t>
-      </w:r>
-      <w:proofErr w:type="spellStart"/>
-      <w:r>
-        <w:t>path</w:t>
-      </w:r>
-      <w:proofErr w:type="spellEnd"/>
-      <w:r>
-        <w:t xml:space="preserve"> (a mano), </w:t>
+        <w:t xml:space="preserve">WINDOWS ONLY: bin hadoop (versione di spark) </w:t>
+      </w:r>
+      <w:r>
+        <w:t xml:space="preserve">winutils.dll aggiunto al path (a mano), </w:t>
       </w:r>
       <w:r>
         <w:t>cartella</w:t>
       </w:r>
       <w:r>
-        <w:t xml:space="preserve"> </w:t>
-      </w:r>
-      <w:proofErr w:type="spellStart"/>
-      <w:r>
-        <w:t>spark</w:t>
-      </w:r>
-      <w:proofErr w:type="spellEnd"/>
-      <w:r>
-        <w:t xml:space="preserve"> aggiunta al </w:t>
-      </w:r>
-      <w:proofErr w:type="spellStart"/>
-      <w:r>
-        <w:t>path</w:t>
-      </w:r>
-      <w:proofErr w:type="spellEnd"/>
-      <w:r>
-        <w:t xml:space="preserve"> (a mano)</w:t>
+        <w:t xml:space="preserve"> spark aggiunta al path (a mano)</w:t>
       </w:r>
     </w:p>
     <w:p/>
     <w:p>
       <w:r>
-        <w:t xml:space="preserve">Creata sessione </w:t>
-      </w:r>
-      <w:proofErr w:type="spellStart"/>
-      <w:r>
-        <w:t>spark</w:t>
-      </w:r>
-      <w:proofErr w:type="spellEnd"/>
-      <w:r>
-        <w:t xml:space="preserve"> </w:t>
-      </w:r>
-      <w:r>
-        <w:t xml:space="preserve">nel codice, aggiungendo il link al </w:t>
-      </w:r>
-      <w:proofErr w:type="spellStart"/>
-      <w:r>
-        <w:t>db</w:t>
-      </w:r>
-      <w:proofErr w:type="spellEnd"/>
-      <w:r>
-        <w:t xml:space="preserve"> in input e quello in output e specificando che deve scaricare e importare il modulo del connettore da </w:t>
-      </w:r>
-      <w:proofErr w:type="spellStart"/>
-      <w:r>
-        <w:t>spark</w:t>
-      </w:r>
-      <w:proofErr w:type="spellEnd"/>
-      <w:r>
-        <w:t xml:space="preserve"> a </w:t>
-      </w:r>
-      <w:proofErr w:type="spellStart"/>
-      <w:r>
-        <w:t>mongo</w:t>
-      </w:r>
-      <w:proofErr w:type="spellEnd"/>
-      <w:r>
-        <w:t>.</w:t>
+        <w:t xml:space="preserve">Creata sessione spark </w:t>
+      </w:r>
+      <w:r>
+        <w:t>nel codice, aggiungendo il link al db in input e quello in output e specificando che deve scaricare e importare il modulo del connettore da spark a mongo.</w:t>
       </w:r>
     </w:p>
     <w:p>
       <w:r>
         <w:t xml:space="preserve">Caricati i dati dal database come </w:t>
       </w:r>
-      <w:proofErr w:type="spellStart"/>
-      <w:r>
-        <w:t>Dataframe</w:t>
-      </w:r>
-      <w:proofErr w:type="spellEnd"/>
-      <w:r>
-        <w:t xml:space="preserve"> </w:t>
-      </w:r>
-      <w:proofErr w:type="spellStart"/>
-      <w:r>
-        <w:t>spark</w:t>
-      </w:r>
-      <w:proofErr w:type="spellEnd"/>
-      <w:r>
-        <w:t xml:space="preserve">. </w:t>
-      </w:r>
-      <w:proofErr w:type="spellStart"/>
-      <w:r>
-        <w:t>Dataframe</w:t>
-      </w:r>
-      <w:proofErr w:type="spellEnd"/>
-      <w:r>
-        <w:t xml:space="preserve"> è una struttura</w:t>
-      </w:r>
-      <w:r>
-        <w:t xml:space="preserve">, </w:t>
-      </w:r>
-      <w:proofErr w:type="spellStart"/>
-      <w:r>
-        <w:t>wrapper</w:t>
-      </w:r>
-      <w:proofErr w:type="spellEnd"/>
-      <w:r>
-        <w:t xml:space="preserve"> di RDD che ha le proprietà da controllare:</w:t>
+      <w:r>
+        <w:t>Dataframe spark. Dataframe è una struttura</w:t>
+      </w:r>
+      <w:r>
+        <w:t>, wrapper di RDD che ha le proprietà</w:t>
+      </w:r>
+      <w:r>
+        <w:t>:</w:t>
       </w:r>
     </w:p>
     <w:p>
@@ -231,6 +85,26 @@
       </w:pPr>
       <w:r>
         <w:t>Località (se in memoria e tutta)</w:t>
+      </w:r>
+    </w:p>
+    <w:p>
+      <w:r>
+        <w:t>Implementato un apriori su spark che lavora partizione per partizione ed estrare gli itemset frequenti in ogni partizione con s/p supporto.</w:t>
+      </w:r>
+    </w:p>
+    <w:p>
+      <w:r>
+        <w:t>C’è da controllare effettivamente quanti elementi ci sono in ogni partizione per calcolare il supporto relativo.</w:t>
+      </w:r>
+    </w:p>
+    <w:p>
+      <w:r>
+        <w:t>Molto lento, bisogna provare a fare qualche benchmark e capire dove sia il bottleneck</w:t>
+      </w:r>
+    </w:p>
+    <w:p>
+      <w:r>
+        <w:t>Probabilmente colpa del while. A spark non sembrano piacere i cicli while</w:t>
       </w:r>
     </w:p>
     <w:sectPr>
@@ -463,6 +337,7 @@
     <w:lsdException w:name="HTML Sample" w:semiHidden="1" w:unhideWhenUsed="1"/>
     <w:lsdException w:name="HTML Typewriter" w:semiHidden="1" w:unhideWhenUsed="1"/>
     <w:lsdException w:name="HTML Variable" w:semiHidden="1" w:unhideWhenUsed="1"/>
+    <w:lsdException w:name="Normal Table" w:semiHidden="1" w:unhideWhenUsed="1"/>
     <w:lsdException w:name="annotation subject" w:semiHidden="1" w:unhideWhenUsed="1"/>
     <w:lsdException w:name="No List" w:semiHidden="1" w:unhideWhenUsed="1"/>
     <w:lsdException w:name="Outline List 1" w:semiHidden="1" w:unhideWhenUsed="1"/>
@@ -509,8 +384,10 @@
     <w:lsdException w:name="Table Subtle 2" w:semiHidden="1" w:unhideWhenUsed="1"/>
     <w:lsdException w:name="Table Web 1" w:semiHidden="1" w:unhideWhenUsed="1"/>
     <w:lsdException w:name="Table Web 2" w:semiHidden="1" w:unhideWhenUsed="1"/>
+    <w:lsdException w:name="Table Web 3" w:semiHidden="1" w:unhideWhenUsed="1"/>
     <w:lsdException w:name="Balloon Text" w:semiHidden="1" w:unhideWhenUsed="1"/>
     <w:lsdException w:name="Table Grid" w:uiPriority="39"/>
+    <w:lsdException w:name="Table Theme" w:semiHidden="1" w:unhideWhenUsed="1"/>
     <w:lsdException w:name="Placeholder Text" w:semiHidden="1"/>
     <w:lsdException w:name="No Spacing" w:uiPriority="1" w:qFormat="1"/>
     <w:lsdException w:name="Light Shading" w:uiPriority="60"/>

</xml_diff>

<commit_message>
Implemented filter keeping largest FI
</commit_message>
<xml_diff>
--- a/Appunti.docx
+++ b/Appunti.docx
@@ -105,6 +105,12 @@
     <w:p>
       <w:r>
         <w:t>Probabilmente colpa del while. A spark non sembrano piacere i cicli while</w:t>
+      </w:r>
+    </w:p>
+    <w:p/>
+    <w:p>
+      <w:r>
+        <w:t>Dopo aver implementato tutto apriori su spark, siamo tornati indietro e lo abbiamo implementato sequenziale e fatto eseguire su ogni partizione. In questo modo spark non deve più fare i conti con un ciclo while e tutta la fatica per far sì che le operazioni venissero fatte partizione per partizione è sostituita da una semplice funzione (apriori)</w:t>
       </w:r>
     </w:p>
     <w:sectPr>

</xml_diff>

<commit_message>
Taken notes on mongodb sharding and parallelism
</commit_message>
<xml_diff>
--- a/Appunti.docx
+++ b/Appunti.docx
@@ -4,20 +4,68 @@
   <w:body>
     <w:p>
       <w:r>
-        <w:t xml:space="preserve">Abbiamo cominciato scaricando pymongo per interagire </w:t>
-      </w:r>
-      <w:r>
-        <w:t>con mongo tramite python.</w:t>
-      </w:r>
-    </w:p>
-    <w:p>
-      <w:r>
-        <w:t>Installato pyspark per interagire con spark.</w:t>
-      </w:r>
-    </w:p>
-    <w:p>
-      <w:r>
-        <w:t>Installato spark (con bestemmie su windows)</w:t>
+        <w:t xml:space="preserve">Abbiamo cominciato scaricando </w:t>
+      </w:r>
+      <w:proofErr w:type="spellStart"/>
+      <w:r>
+        <w:t>pymongo</w:t>
+      </w:r>
+      <w:proofErr w:type="spellEnd"/>
+      <w:r>
+        <w:t xml:space="preserve"> per interagire </w:t>
+      </w:r>
+      <w:r>
+        <w:t xml:space="preserve">con </w:t>
+      </w:r>
+      <w:proofErr w:type="spellStart"/>
+      <w:r>
+        <w:t>mongo</w:t>
+      </w:r>
+      <w:proofErr w:type="spellEnd"/>
+      <w:r>
+        <w:t xml:space="preserve"> tramite </w:t>
+      </w:r>
+      <w:proofErr w:type="spellStart"/>
+      <w:r>
+        <w:t>python</w:t>
+      </w:r>
+      <w:proofErr w:type="spellEnd"/>
+      <w:r>
+        <w:t>.</w:t>
+      </w:r>
+    </w:p>
+    <w:p>
+      <w:r>
+        <w:t xml:space="preserve">Installato </w:t>
+      </w:r>
+      <w:proofErr w:type="spellStart"/>
+      <w:r>
+        <w:t>pyspark</w:t>
+      </w:r>
+      <w:proofErr w:type="spellEnd"/>
+      <w:r>
+        <w:t xml:space="preserve"> per interagire con </w:t>
+      </w:r>
+      <w:proofErr w:type="spellStart"/>
+      <w:r>
+        <w:t>spark</w:t>
+      </w:r>
+      <w:proofErr w:type="spellEnd"/>
+      <w:r>
+        <w:t>.</w:t>
+      </w:r>
+    </w:p>
+    <w:p>
+      <w:r>
+        <w:t xml:space="preserve">Installato </w:t>
+      </w:r>
+      <w:proofErr w:type="spellStart"/>
+      <w:r>
+        <w:t>spark</w:t>
+      </w:r>
+      <w:proofErr w:type="spellEnd"/>
+      <w:r>
+        <w:t xml:space="preserve"> (con bestemmie su windows)</w:t>
       </w:r>
       <w:r>
         <w:t xml:space="preserve">, </w:t>
@@ -28,36 +76,137 @@
         <w:tab/>
       </w:r>
       <w:r>
-        <w:t xml:space="preserve">WINDOWS ONLY: bin hadoop (versione di spark) </w:t>
-      </w:r>
-      <w:r>
-        <w:t xml:space="preserve">winutils.dll aggiunto al path (a mano), </w:t>
+        <w:t xml:space="preserve">WINDOWS ONLY: bin </w:t>
+      </w:r>
+      <w:proofErr w:type="spellStart"/>
+      <w:r>
+        <w:t>hadoop</w:t>
+      </w:r>
+      <w:proofErr w:type="spellEnd"/>
+      <w:r>
+        <w:t xml:space="preserve"> (versione di </w:t>
+      </w:r>
+      <w:proofErr w:type="spellStart"/>
+      <w:r>
+        <w:t>spark</w:t>
+      </w:r>
+      <w:proofErr w:type="spellEnd"/>
+      <w:r>
+        <w:t xml:space="preserve">) </w:t>
+      </w:r>
+      <w:r>
+        <w:t xml:space="preserve">winutils.dll aggiunto al </w:t>
+      </w:r>
+      <w:proofErr w:type="spellStart"/>
+      <w:r>
+        <w:t>path</w:t>
+      </w:r>
+      <w:proofErr w:type="spellEnd"/>
+      <w:r>
+        <w:t xml:space="preserve"> (a mano), </w:t>
       </w:r>
       <w:r>
         <w:t>cartella</w:t>
       </w:r>
       <w:r>
-        <w:t xml:space="preserve"> spark aggiunta al path (a mano)</w:t>
+        <w:t xml:space="preserve"> </w:t>
+      </w:r>
+      <w:proofErr w:type="spellStart"/>
+      <w:r>
+        <w:t>spark</w:t>
+      </w:r>
+      <w:proofErr w:type="spellEnd"/>
+      <w:r>
+        <w:t xml:space="preserve"> aggiunta al </w:t>
+      </w:r>
+      <w:proofErr w:type="spellStart"/>
+      <w:r>
+        <w:t>path</w:t>
+      </w:r>
+      <w:proofErr w:type="spellEnd"/>
+      <w:r>
+        <w:t xml:space="preserve"> (a mano)</w:t>
       </w:r>
     </w:p>
     <w:p/>
     <w:p>
       <w:r>
-        <w:t xml:space="preserve">Creata sessione spark </w:t>
-      </w:r>
-      <w:r>
-        <w:t>nel codice, aggiungendo il link al db in input e quello in output e specificando che deve scaricare e importare il modulo del connettore da spark a mongo.</w:t>
+        <w:t xml:space="preserve">Creata sessione </w:t>
+      </w:r>
+      <w:proofErr w:type="spellStart"/>
+      <w:r>
+        <w:t>spark</w:t>
+      </w:r>
+      <w:proofErr w:type="spellEnd"/>
+      <w:r>
+        <w:t xml:space="preserve"> </w:t>
+      </w:r>
+      <w:r>
+        <w:t xml:space="preserve">nel codice, aggiungendo il link al </w:t>
+      </w:r>
+      <w:proofErr w:type="spellStart"/>
+      <w:r>
+        <w:t>db</w:t>
+      </w:r>
+      <w:proofErr w:type="spellEnd"/>
+      <w:r>
+        <w:t xml:space="preserve"> in input e quello in output e specificando che deve scaricare e importare il modulo del connettore da </w:t>
+      </w:r>
+      <w:proofErr w:type="spellStart"/>
+      <w:r>
+        <w:t>spark</w:t>
+      </w:r>
+      <w:proofErr w:type="spellEnd"/>
+      <w:r>
+        <w:t xml:space="preserve"> a </w:t>
+      </w:r>
+      <w:proofErr w:type="spellStart"/>
+      <w:r>
+        <w:t>mongo</w:t>
+      </w:r>
+      <w:proofErr w:type="spellEnd"/>
+      <w:r>
+        <w:t>.</w:t>
       </w:r>
     </w:p>
     <w:p>
       <w:r>
         <w:t xml:space="preserve">Caricati i dati dal database come </w:t>
       </w:r>
-      <w:r>
-        <w:t>Dataframe spark. Dataframe è una struttura</w:t>
-      </w:r>
-      <w:r>
-        <w:t>, wrapper di RDD che ha le proprietà</w:t>
+      <w:proofErr w:type="spellStart"/>
+      <w:r>
+        <w:t>Dataframe</w:t>
+      </w:r>
+      <w:proofErr w:type="spellEnd"/>
+      <w:r>
+        <w:t xml:space="preserve"> </w:t>
+      </w:r>
+      <w:proofErr w:type="spellStart"/>
+      <w:r>
+        <w:t>spark</w:t>
+      </w:r>
+      <w:proofErr w:type="spellEnd"/>
+      <w:r>
+        <w:t xml:space="preserve">. </w:t>
+      </w:r>
+      <w:proofErr w:type="spellStart"/>
+      <w:r>
+        <w:t>Dataframe</w:t>
+      </w:r>
+      <w:proofErr w:type="spellEnd"/>
+      <w:r>
+        <w:t xml:space="preserve"> è una struttura</w:t>
+      </w:r>
+      <w:r>
+        <w:t xml:space="preserve">, </w:t>
+      </w:r>
+      <w:proofErr w:type="spellStart"/>
+      <w:r>
+        <w:t>wrapper</w:t>
+      </w:r>
+      <w:proofErr w:type="spellEnd"/>
+      <w:r>
+        <w:t xml:space="preserve"> di RDD che ha le proprietà</w:t>
       </w:r>
       <w:r>
         <w:t>:</w:t>
@@ -89,7 +238,23 @@
     </w:p>
     <w:p>
       <w:r>
-        <w:t>Implementato un apriori su spark che lavora partizione per partizione ed estrare gli itemset frequenti in ogni partizione con s/p supporto.</w:t>
+        <w:t xml:space="preserve">Implementato un apriori su </w:t>
+      </w:r>
+      <w:proofErr w:type="spellStart"/>
+      <w:r>
+        <w:t>spark</w:t>
+      </w:r>
+      <w:proofErr w:type="spellEnd"/>
+      <w:r>
+        <w:t xml:space="preserve"> che lavora partizione per partizione ed estrare gli </w:t>
+      </w:r>
+      <w:proofErr w:type="spellStart"/>
+      <w:r>
+        <w:t>itemset</w:t>
+      </w:r>
+      <w:proofErr w:type="spellEnd"/>
+      <w:r>
+        <w:t xml:space="preserve"> frequenti in ogni partizione con s/p supporto.</w:t>
       </w:r>
     </w:p>
     <w:p>
@@ -99,19 +264,610 @@
     </w:p>
     <w:p>
       <w:r>
-        <w:t>Molto lento, bisogna provare a fare qualche benchmark e capire dove sia il bottleneck</w:t>
-      </w:r>
-    </w:p>
-    <w:p>
-      <w:r>
-        <w:t>Probabilmente colpa del while. A spark non sembrano piacere i cicli while</w:t>
-      </w:r>
+        <w:t xml:space="preserve">Molto lento, bisogna provare a fare qualche benchmark e capire dove sia il </w:t>
+      </w:r>
+      <w:proofErr w:type="spellStart"/>
+      <w:r>
+        <w:t>bottleneck</w:t>
+      </w:r>
+      <w:proofErr w:type="spellEnd"/>
+    </w:p>
+    <w:p>
+      <w:r>
+        <w:t xml:space="preserve">Probabilmente colpa del </w:t>
+      </w:r>
+      <w:proofErr w:type="spellStart"/>
+      <w:r>
+        <w:t>while</w:t>
+      </w:r>
+      <w:proofErr w:type="spellEnd"/>
+      <w:r>
+        <w:t xml:space="preserve">. A </w:t>
+      </w:r>
+      <w:proofErr w:type="spellStart"/>
+      <w:r>
+        <w:t>spark</w:t>
+      </w:r>
+      <w:proofErr w:type="spellEnd"/>
+      <w:r>
+        <w:t xml:space="preserve"> non sembrano piacere i cicli </w:t>
+      </w:r>
+      <w:proofErr w:type="spellStart"/>
+      <w:r>
+        <w:t>while</w:t>
+      </w:r>
+      <w:proofErr w:type="spellEnd"/>
     </w:p>
     <w:p/>
     <w:p>
       <w:r>
-        <w:t>Dopo aver implementato tutto apriori su spark, siamo tornati indietro e lo abbiamo implementato sequenziale e fatto eseguire su ogni partizione. In questo modo spark non deve più fare i conti con un ciclo while e tutta la fatica per far sì che le operazioni venissero fatte partizione per partizione è sostituita da una semplice funzione (apriori)</w:t>
-      </w:r>
+        <w:t xml:space="preserve">Dopo aver implementato tutto apriori su </w:t>
+      </w:r>
+      <w:proofErr w:type="spellStart"/>
+      <w:r>
+        <w:t>spark</w:t>
+      </w:r>
+      <w:proofErr w:type="spellEnd"/>
+      <w:r>
+        <w:t xml:space="preserve">, siamo tornati indietro e lo abbiamo implementato sequenziale e fatto eseguire su ogni partizione. In questo modo </w:t>
+      </w:r>
+      <w:proofErr w:type="spellStart"/>
+      <w:r>
+        <w:t>spark</w:t>
+      </w:r>
+      <w:proofErr w:type="spellEnd"/>
+      <w:r>
+        <w:t xml:space="preserve"> non deve più fare i conti con un ciclo </w:t>
+      </w:r>
+      <w:proofErr w:type="spellStart"/>
+      <w:r>
+        <w:t>while</w:t>
+      </w:r>
+      <w:proofErr w:type="spellEnd"/>
+      <w:r>
+        <w:t xml:space="preserve"> e tutta la fatica per far sì che le operazioni venissero fatte partizione per partizione è sostituita da una semplice funzione (apriori)</w:t>
+      </w:r>
+    </w:p>
+    <w:p/>
+    <w:p/>
+    <w:p>
+      <w:r>
+        <w:t xml:space="preserve">Quando </w:t>
+      </w:r>
+      <w:proofErr w:type="spellStart"/>
+      <w:r>
+        <w:t>pyspark</w:t>
+      </w:r>
+      <w:proofErr w:type="spellEnd"/>
+      <w:r>
+        <w:t xml:space="preserve"> si connette a </w:t>
+      </w:r>
+      <w:proofErr w:type="spellStart"/>
+      <w:r>
+        <w:t>mongo</w:t>
+      </w:r>
+      <w:proofErr w:type="spellEnd"/>
+      <w:r>
+        <w:t xml:space="preserve">, crea tante partizioni dei dati quanti processori (o </w:t>
+      </w:r>
+      <w:proofErr w:type="spellStart"/>
+      <w:r>
+        <w:t>shard</w:t>
+      </w:r>
+      <w:proofErr w:type="spellEnd"/>
+      <w:r>
+        <w:t xml:space="preserve">?); quando i dati sono caricati con </w:t>
+      </w:r>
+      <w:proofErr w:type="spellStart"/>
+      <w:r>
+        <w:t>parallelize</w:t>
+      </w:r>
+      <w:proofErr w:type="spellEnd"/>
+      <w:r>
+        <w:t xml:space="preserve"> in memoria, vengono create tante partizioni quanti core.</w:t>
+      </w:r>
+    </w:p>
+    <w:p>
+      <w:r>
+        <w:t xml:space="preserve">Per fare lo </w:t>
+      </w:r>
+      <w:proofErr w:type="spellStart"/>
+      <w:r>
+        <w:t>sharding</w:t>
+      </w:r>
+      <w:proofErr w:type="spellEnd"/>
+      <w:r>
+        <w:t xml:space="preserve"> di un </w:t>
+      </w:r>
+      <w:proofErr w:type="spellStart"/>
+      <w:r>
+        <w:t>db</w:t>
+      </w:r>
+      <w:proofErr w:type="spellEnd"/>
+      <w:r>
+        <w:t xml:space="preserve"> su </w:t>
+      </w:r>
+      <w:proofErr w:type="spellStart"/>
+      <w:r>
+        <w:t>mongo</w:t>
+      </w:r>
+      <w:proofErr w:type="spellEnd"/>
+      <w:r>
+        <w:t xml:space="preserve"> bisogna eseguire questi comandi mentre connessi a </w:t>
+      </w:r>
+      <w:proofErr w:type="spellStart"/>
+      <w:r>
+        <w:t>mongos</w:t>
+      </w:r>
+      <w:proofErr w:type="spellEnd"/>
+    </w:p>
+    <w:p>
+      <w:proofErr w:type="spellStart"/>
+      <w:proofErr w:type="gramStart"/>
+      <w:r>
+        <w:t>Sh.enableSharding</w:t>
+      </w:r>
+      <w:proofErr w:type="spellEnd"/>
+      <w:proofErr w:type="gramEnd"/>
+      <w:r>
+        <w:t>(</w:t>
+      </w:r>
+      <w:proofErr w:type="spellStart"/>
+      <w:r>
+        <w:t>nomedb</w:t>
+      </w:r>
+      <w:proofErr w:type="spellEnd"/>
+      <w:r>
+        <w:t>)</w:t>
+      </w:r>
+    </w:p>
+    <w:p>
+      <w:pPr>
+        <w:rPr>
+          <w:lang w:val="en-US"/>
+        </w:rPr>
+      </w:pPr>
+      <w:proofErr w:type="spellStart"/>
+      <w:proofErr w:type="gramStart"/>
+      <w:r>
+        <w:rPr>
+          <w:lang w:val="en-US"/>
+        </w:rPr>
+        <w:t>Sh.shardCollection</w:t>
+      </w:r>
+      <w:proofErr w:type="spellEnd"/>
+      <w:proofErr w:type="gramEnd"/>
+      <w:r>
+        <w:rPr>
+          <w:lang w:val="en-US"/>
+        </w:rPr>
+        <w:t>(</w:t>
+      </w:r>
+      <w:proofErr w:type="spellStart"/>
+      <w:r>
+        <w:rPr>
+          <w:lang w:val="en-US"/>
+        </w:rPr>
+        <w:t>db.collection</w:t>
+      </w:r>
+      <w:proofErr w:type="spellEnd"/>
+      <w:r>
+        <w:rPr>
+          <w:lang w:val="en-US"/>
+        </w:rPr>
+        <w:t>, {</w:t>
+      </w:r>
+      <w:proofErr w:type="spellStart"/>
+      <w:r>
+        <w:rPr>
+          <w:lang w:val="en-US"/>
+        </w:rPr>
+        <w:t>key:</w:t>
+      </w:r>
+      <w:r>
+        <w:rPr>
+          <w:lang w:val="en-US"/>
+        </w:rPr>
+        <w:t>method</w:t>
+      </w:r>
+      <w:proofErr w:type="spellEnd"/>
+      <w:r>
+        <w:rPr>
+          <w:lang w:val="en-US"/>
+        </w:rPr>
+        <w:t>})</w:t>
+      </w:r>
+    </w:p>
+    <w:p>
+      <w:pPr>
+        <w:rPr>
+          <w:lang w:val="en-US"/>
+        </w:rPr>
+      </w:pPr>
+    </w:p>
+    <w:p>
+      <w:pPr>
+        <w:shd w:val="clear" w:color="auto" w:fill="1E1E1E"/>
+        <w:spacing w:line="285" w:lineRule="atLeast"/>
+        <w:rPr>
+          <w:rFonts w:ascii="Consolas" w:eastAsia="Times New Roman" w:hAnsi="Consolas" w:cs="Times New Roman"/>
+          <w:color w:val="D4D4D4"/>
+          <w:sz w:val="21"/>
+          <w:szCs w:val="21"/>
+          <w:lang w:val="en-US" w:eastAsia="it-IT"/>
+        </w:rPr>
+      </w:pPr>
+      <w:r>
+        <w:rPr>
+          <w:lang w:val="en-US"/>
+        </w:rPr>
+        <w:t xml:space="preserve">In python </w:t>
+      </w:r>
+      <w:proofErr w:type="gramStart"/>
+      <w:r>
+        <w:rPr>
+          <w:rFonts w:ascii="Consolas" w:eastAsia="Times New Roman" w:hAnsi="Consolas" w:cs="Times New Roman"/>
+          <w:color w:val="9CDCFE"/>
+          <w:sz w:val="21"/>
+          <w:szCs w:val="21"/>
+          <w:lang w:val="en-US" w:eastAsia="it-IT"/>
+        </w:rPr>
+        <w:t>client</w:t>
+      </w:r>
+      <w:r>
+        <w:rPr>
+          <w:rFonts w:ascii="Consolas" w:eastAsia="Times New Roman" w:hAnsi="Consolas" w:cs="Times New Roman"/>
+          <w:color w:val="D4D4D4"/>
+          <w:sz w:val="21"/>
+          <w:szCs w:val="21"/>
+          <w:lang w:val="en-US" w:eastAsia="it-IT"/>
+        </w:rPr>
+        <w:t>.admin</w:t>
+      </w:r>
+      <w:proofErr w:type="gramEnd"/>
+      <w:r>
+        <w:rPr>
+          <w:rFonts w:ascii="Consolas" w:eastAsia="Times New Roman" w:hAnsi="Consolas" w:cs="Times New Roman"/>
+          <w:color w:val="D4D4D4"/>
+          <w:sz w:val="21"/>
+          <w:szCs w:val="21"/>
+          <w:lang w:val="en-US" w:eastAsia="it-IT"/>
+        </w:rPr>
+        <w:t>.</w:t>
+      </w:r>
+      <w:r>
+        <w:rPr>
+          <w:rFonts w:ascii="Consolas" w:eastAsia="Times New Roman" w:hAnsi="Consolas" w:cs="Times New Roman"/>
+          <w:color w:val="DCDCAA"/>
+          <w:sz w:val="21"/>
+          <w:szCs w:val="21"/>
+          <w:lang w:val="en-US" w:eastAsia="it-IT"/>
+        </w:rPr>
+        <w:t>command</w:t>
+      </w:r>
+      <w:r>
+        <w:rPr>
+          <w:rFonts w:ascii="Consolas" w:eastAsia="Times New Roman" w:hAnsi="Consolas" w:cs="Times New Roman"/>
+          <w:color w:val="D4D4D4"/>
+          <w:sz w:val="21"/>
+          <w:szCs w:val="21"/>
+          <w:lang w:val="en-US" w:eastAsia="it-IT"/>
+        </w:rPr>
+        <w:t>(</w:t>
+      </w:r>
+      <w:r>
+        <w:rPr>
+          <w:rFonts w:ascii="Consolas" w:eastAsia="Times New Roman" w:hAnsi="Consolas" w:cs="Times New Roman"/>
+          <w:color w:val="CE9178"/>
+          <w:sz w:val="21"/>
+          <w:szCs w:val="21"/>
+          <w:lang w:val="en-US" w:eastAsia="it-IT"/>
+        </w:rPr>
+        <w:t>'enableSharding'</w:t>
+      </w:r>
+      <w:r>
+        <w:rPr>
+          <w:rFonts w:ascii="Consolas" w:eastAsia="Times New Roman" w:hAnsi="Consolas" w:cs="Times New Roman"/>
+          <w:color w:val="D4D4D4"/>
+          <w:sz w:val="21"/>
+          <w:szCs w:val="21"/>
+          <w:lang w:val="en-US" w:eastAsia="it-IT"/>
+        </w:rPr>
+        <w:t xml:space="preserve">, </w:t>
+      </w:r>
+      <w:r>
+        <w:rPr>
+          <w:rFonts w:ascii="Consolas" w:eastAsia="Times New Roman" w:hAnsi="Consolas" w:cs="Times New Roman"/>
+          <w:color w:val="9CDCFE"/>
+          <w:sz w:val="21"/>
+          <w:szCs w:val="21"/>
+          <w:lang w:val="en-US" w:eastAsia="it-IT"/>
+        </w:rPr>
+        <w:t>db</w:t>
+      </w:r>
+      <w:r>
+        <w:rPr>
+          <w:rFonts w:ascii="Consolas" w:eastAsia="Times New Roman" w:hAnsi="Consolas" w:cs="Times New Roman"/>
+          <w:color w:val="D4D4D4"/>
+          <w:sz w:val="21"/>
+          <w:szCs w:val="21"/>
+          <w:lang w:val="en-US" w:eastAsia="it-IT"/>
+        </w:rPr>
+        <w:t>.</w:t>
+      </w:r>
+      <w:r>
+        <w:rPr>
+          <w:rFonts w:ascii="Consolas" w:eastAsia="Times New Roman" w:hAnsi="Consolas" w:cs="Times New Roman"/>
+          <w:color w:val="9CDCFE"/>
+          <w:sz w:val="21"/>
+          <w:szCs w:val="21"/>
+          <w:lang w:val="en-US" w:eastAsia="it-IT"/>
+        </w:rPr>
+        <w:t>name</w:t>
+      </w:r>
+      <w:r>
+        <w:rPr>
+          <w:rFonts w:ascii="Consolas" w:eastAsia="Times New Roman" w:hAnsi="Consolas" w:cs="Times New Roman"/>
+          <w:color w:val="D4D4D4"/>
+          <w:sz w:val="21"/>
+          <w:szCs w:val="21"/>
+          <w:lang w:val="en-US" w:eastAsia="it-IT"/>
+        </w:rPr>
+        <w:t>)</w:t>
+      </w:r>
+    </w:p>
+    <w:p>
+      <w:pPr>
+        <w:shd w:val="clear" w:color="auto" w:fill="1E1E1E"/>
+        <w:spacing w:after="0" w:line="285" w:lineRule="atLeast"/>
+        <w:rPr>
+          <w:rFonts w:ascii="Consolas" w:eastAsia="Times New Roman" w:hAnsi="Consolas" w:cs="Times New Roman"/>
+          <w:color w:val="D4D4D4"/>
+          <w:sz w:val="21"/>
+          <w:szCs w:val="21"/>
+          <w:lang w:val="en-US" w:eastAsia="it-IT"/>
+        </w:rPr>
+      </w:pPr>
+      <w:r>
+        <w:rPr>
+          <w:rFonts w:ascii="Consolas" w:eastAsia="Times New Roman" w:hAnsi="Consolas" w:cs="Times New Roman"/>
+          <w:color w:val="9CDCFE"/>
+          <w:sz w:val="21"/>
+          <w:szCs w:val="21"/>
+          <w:lang w:val="en-US" w:eastAsia="it-IT"/>
+        </w:rPr>
+        <w:t>client</w:t>
+      </w:r>
+      <w:r>
+        <w:rPr>
+          <w:rFonts w:ascii="Consolas" w:eastAsia="Times New Roman" w:hAnsi="Consolas" w:cs="Times New Roman"/>
+          <w:color w:val="D4D4D4"/>
+          <w:sz w:val="21"/>
+          <w:szCs w:val="21"/>
+          <w:lang w:val="en-US" w:eastAsia="it-IT"/>
+        </w:rPr>
+        <w:t>.admin.</w:t>
+      </w:r>
+      <w:r>
+        <w:rPr>
+          <w:rFonts w:ascii="Consolas" w:eastAsia="Times New Roman" w:hAnsi="Consolas" w:cs="Times New Roman"/>
+          <w:color w:val="DCDCAA"/>
+          <w:sz w:val="21"/>
+          <w:szCs w:val="21"/>
+          <w:lang w:val="en-US" w:eastAsia="it-IT"/>
+        </w:rPr>
+        <w:t>command</w:t>
+      </w:r>
+      <w:r>
+        <w:rPr>
+          <w:rFonts w:ascii="Consolas" w:eastAsia="Times New Roman" w:hAnsi="Consolas" w:cs="Times New Roman"/>
+          <w:color w:val="D4D4D4"/>
+          <w:sz w:val="21"/>
+          <w:szCs w:val="21"/>
+          <w:lang w:val="en-US" w:eastAsia="it-IT"/>
+        </w:rPr>
+        <w:t>(</w:t>
+      </w:r>
+      <w:r>
+        <w:rPr>
+          <w:rFonts w:ascii="Consolas" w:eastAsia="Times New Roman" w:hAnsi="Consolas" w:cs="Times New Roman"/>
+          <w:color w:val="CE9178"/>
+          <w:sz w:val="21"/>
+          <w:szCs w:val="21"/>
+          <w:lang w:val="en-US" w:eastAsia="it-IT"/>
+        </w:rPr>
+        <w:t>'shardCollection'</w:t>
+      </w:r>
+      <w:r>
+        <w:rPr>
+          <w:rFonts w:ascii="Consolas" w:eastAsia="Times New Roman" w:hAnsi="Consolas" w:cs="Times New Roman"/>
+          <w:color w:val="D4D4D4"/>
+          <w:sz w:val="21"/>
+          <w:szCs w:val="21"/>
+          <w:lang w:val="en-US" w:eastAsia="it-IT"/>
+        </w:rPr>
+        <w:t xml:space="preserve">, </w:t>
+      </w:r>
+      <w:r>
+        <w:rPr>
+          <w:rFonts w:ascii="Consolas" w:eastAsia="Times New Roman" w:hAnsi="Consolas" w:cs="Times New Roman"/>
+          <w:color w:val="9CDCFE"/>
+          <w:sz w:val="21"/>
+          <w:szCs w:val="21"/>
+          <w:lang w:val="en-US" w:eastAsia="it-IT"/>
+        </w:rPr>
+        <w:t>db</w:t>
+      </w:r>
+      <w:r>
+        <w:rPr>
+          <w:rFonts w:ascii="Consolas" w:eastAsia="Times New Roman" w:hAnsi="Consolas" w:cs="Times New Roman"/>
+          <w:color w:val="D4D4D4"/>
+          <w:sz w:val="21"/>
+          <w:szCs w:val="21"/>
+          <w:lang w:val="en-US" w:eastAsia="it-IT"/>
+        </w:rPr>
+        <w:t>.</w:t>
+      </w:r>
+      <w:r>
+        <w:rPr>
+          <w:rFonts w:ascii="Consolas" w:eastAsia="Times New Roman" w:hAnsi="Consolas" w:cs="Times New Roman"/>
+          <w:color w:val="9CDCFE"/>
+          <w:sz w:val="21"/>
+          <w:szCs w:val="21"/>
+          <w:lang w:val="en-US" w:eastAsia="it-IT"/>
+        </w:rPr>
+        <w:t>name</w:t>
+      </w:r>
+      <w:r>
+        <w:rPr>
+          <w:rFonts w:ascii="Consolas" w:eastAsia="Times New Roman" w:hAnsi="Consolas" w:cs="Times New Roman"/>
+          <w:color w:val="D4D4D4"/>
+          <w:sz w:val="21"/>
+          <w:szCs w:val="21"/>
+          <w:lang w:val="en-US" w:eastAsia="it-IT"/>
+        </w:rPr>
+        <w:t xml:space="preserve"> + </w:t>
+      </w:r>
+      <w:r>
+        <w:rPr>
+          <w:rFonts w:ascii="Consolas" w:eastAsia="Times New Roman" w:hAnsi="Consolas" w:cs="Times New Roman"/>
+          <w:color w:val="CE9178"/>
+          <w:sz w:val="21"/>
+          <w:szCs w:val="21"/>
+          <w:lang w:val="en-US" w:eastAsia="it-IT"/>
+        </w:rPr>
+        <w:t>'.'</w:t>
+      </w:r>
+      <w:r>
+        <w:rPr>
+          <w:rFonts w:ascii="Consolas" w:eastAsia="Times New Roman" w:hAnsi="Consolas" w:cs="Times New Roman"/>
+          <w:color w:val="D4D4D4"/>
+          <w:sz w:val="21"/>
+          <w:szCs w:val="21"/>
+          <w:lang w:val="en-US" w:eastAsia="it-IT"/>
+        </w:rPr>
+        <w:t xml:space="preserve"> + </w:t>
+      </w:r>
+      <w:r>
+        <w:rPr>
+          <w:rFonts w:ascii="Consolas" w:eastAsia="Times New Roman" w:hAnsi="Consolas" w:cs="Times New Roman"/>
+          <w:color w:val="9CDCFE"/>
+          <w:sz w:val="21"/>
+          <w:szCs w:val="21"/>
+          <w:lang w:val="en-US" w:eastAsia="it-IT"/>
+        </w:rPr>
+        <w:t>collection</w:t>
+      </w:r>
+      <w:r>
+        <w:rPr>
+          <w:rFonts w:ascii="Consolas" w:eastAsia="Times New Roman" w:hAnsi="Consolas" w:cs="Times New Roman"/>
+          <w:color w:val="D4D4D4"/>
+          <w:sz w:val="21"/>
+          <w:szCs w:val="21"/>
+          <w:lang w:val="en-US" w:eastAsia="it-IT"/>
+        </w:rPr>
+        <w:t>.</w:t>
+      </w:r>
+      <w:r>
+        <w:rPr>
+          <w:rFonts w:ascii="Consolas" w:eastAsia="Times New Roman" w:hAnsi="Consolas" w:cs="Times New Roman"/>
+          <w:color w:val="9CDCFE"/>
+          <w:sz w:val="21"/>
+          <w:szCs w:val="21"/>
+          <w:lang w:val="en-US" w:eastAsia="it-IT"/>
+        </w:rPr>
+        <w:t>name</w:t>
+      </w:r>
+      <w:r>
+        <w:rPr>
+          <w:rFonts w:ascii="Consolas" w:eastAsia="Times New Roman" w:hAnsi="Consolas" w:cs="Times New Roman"/>
+          <w:color w:val="D4D4D4"/>
+          <w:sz w:val="21"/>
+          <w:szCs w:val="21"/>
+          <w:lang w:val="en-US" w:eastAsia="it-IT"/>
+        </w:rPr>
+        <w:t xml:space="preserve">, </w:t>
+      </w:r>
+      <w:r>
+        <w:rPr>
+          <w:rFonts w:ascii="Consolas" w:eastAsia="Times New Roman" w:hAnsi="Consolas" w:cs="Times New Roman"/>
+          <w:color w:val="9CDCFE"/>
+          <w:sz w:val="21"/>
+          <w:szCs w:val="21"/>
+          <w:lang w:val="en-US" w:eastAsia="it-IT"/>
+        </w:rPr>
+        <w:t>key</w:t>
+      </w:r>
+      <w:r>
+        <w:rPr>
+          <w:rFonts w:ascii="Consolas" w:eastAsia="Times New Roman" w:hAnsi="Consolas" w:cs="Times New Roman"/>
+          <w:color w:val="D4D4D4"/>
+          <w:sz w:val="21"/>
+          <w:szCs w:val="21"/>
+          <w:lang w:val="en-US" w:eastAsia="it-IT"/>
+        </w:rPr>
+        <w:t>={</w:t>
+      </w:r>
+      <w:r>
+        <w:rPr>
+          <w:rFonts w:ascii="Consolas" w:eastAsia="Times New Roman" w:hAnsi="Consolas" w:cs="Times New Roman"/>
+          <w:color w:val="CE9178"/>
+          <w:sz w:val="21"/>
+          <w:szCs w:val="21"/>
+          <w:lang w:val="en-US" w:eastAsia="it-IT"/>
+        </w:rPr>
+        <w:t>'_id'</w:t>
+      </w:r>
+      <w:r>
+        <w:rPr>
+          <w:rFonts w:ascii="Consolas" w:eastAsia="Times New Roman" w:hAnsi="Consolas" w:cs="Times New Roman"/>
+          <w:color w:val="D4D4D4"/>
+          <w:sz w:val="21"/>
+          <w:szCs w:val="21"/>
+          <w:lang w:val="en-US" w:eastAsia="it-IT"/>
+        </w:rPr>
+        <w:t xml:space="preserve">: </w:t>
+      </w:r>
+      <w:r>
+        <w:rPr>
+          <w:rFonts w:ascii="Consolas" w:eastAsia="Times New Roman" w:hAnsi="Consolas" w:cs="Times New Roman"/>
+          <w:color w:val="CE9178"/>
+          <w:sz w:val="21"/>
+          <w:szCs w:val="21"/>
+          <w:lang w:val="en-US" w:eastAsia="it-IT"/>
+        </w:rPr>
+        <w:t>"hashed"</w:t>
+      </w:r>
+      <w:r>
+        <w:rPr>
+          <w:rFonts w:ascii="Consolas" w:eastAsia="Times New Roman" w:hAnsi="Consolas" w:cs="Times New Roman"/>
+          <w:color w:val="D4D4D4"/>
+          <w:sz w:val="21"/>
+          <w:szCs w:val="21"/>
+          <w:lang w:val="en-US" w:eastAsia="it-IT"/>
+        </w:rPr>
+        <w:t>})</w:t>
+      </w:r>
+    </w:p>
+    <w:p>
+      <w:pPr>
+        <w:shd w:val="clear" w:color="auto" w:fill="1E1E1E"/>
+        <w:spacing w:after="0" w:line="285" w:lineRule="atLeast"/>
+        <w:rPr>
+          <w:rFonts w:ascii="Consolas" w:eastAsia="Times New Roman" w:hAnsi="Consolas" w:cs="Times New Roman"/>
+          <w:color w:val="D4D4D4"/>
+          <w:sz w:val="21"/>
+          <w:szCs w:val="21"/>
+          <w:lang w:val="en-US" w:eastAsia="it-IT"/>
+        </w:rPr>
+      </w:pPr>
+    </w:p>
+    <w:p>
+      <w:pPr>
+        <w:rPr>
+          <w:lang w:val="en-US"/>
+        </w:rPr>
+      </w:pPr>
     </w:p>
     <w:sectPr>
       <w:pgSz w:w="11906" w:h="16838"/>

</xml_diff>